<commit_message>
Sesión 6 - Proyecto de traducción con prompts
</commit_message>
<xml_diff>
--- a/proyectos/Proyecto con integración IA.docx
+++ b/proyectos/Proyecto con integración IA.docx
@@ -75,16 +75,20 @@
         <w:rPr>
           <w:lang w:val="es-ES_tradnl"/>
         </w:rPr>
-        <w:t xml:space="preserve">Google – </w:t>
-      </w:r>
-      <w:proofErr w:type="spellStart"/>
-      <w:r>
-        <w:rPr>
-          <w:lang w:val="es-ES_tradnl"/>
-        </w:rPr>
-        <w:t>Gimini</w:t>
-      </w:r>
-      <w:proofErr w:type="spellEnd"/>
+        <w:t>Google – G</w:t>
+      </w:r>
+      <w:r>
+        <w:rPr>
+          <w:lang w:val="es-ES_tradnl"/>
+        </w:rPr>
+        <w:t>e</w:t>
+      </w:r>
+      <w:r>
+        <w:rPr>
+          <w:lang w:val="es-ES_tradnl"/>
+        </w:rPr>
+        <w:t>mini</w:t>
+      </w:r>
     </w:p>
     <w:p>
       <w:pPr>
@@ -438,21 +442,19 @@
         <w:rPr>
           <w:lang w:val="es-ES_tradnl"/>
         </w:rPr>
-        <w:t xml:space="preserve">Generación de audio a </w:t>
-      </w:r>
-      <w:proofErr w:type="spellStart"/>
-      <w:r>
-        <w:rPr>
-          <w:lang w:val="es-ES_tradnl"/>
-        </w:rPr>
-        <w:t>texo</w:t>
-      </w:r>
-      <w:proofErr w:type="spellEnd"/>
-      <w:r>
-        <w:rPr>
-          <w:lang w:val="es-ES_tradnl"/>
-        </w:rPr>
-        <w:t xml:space="preserve"> o viceversa (descargar un vídeo de </w:t>
+        <w:t>Generación de audio a tex</w:t>
+      </w:r>
+      <w:r>
+        <w:rPr>
+          <w:lang w:val="es-ES_tradnl"/>
+        </w:rPr>
+        <w:t>t</w:t>
+      </w:r>
+      <w:r>
+        <w:rPr>
+          <w:lang w:val="es-ES_tradnl"/>
+        </w:rPr>
+        <w:t xml:space="preserve">o o viceversa (descargar un vídeo de </w:t>
       </w:r>
       <w:proofErr w:type="spellStart"/>
       <w:r>

</xml_diff>